<commit_message>
Model migration, HTML + CSS (visual side)
</commit_message>
<xml_diff>
--- a/zawiadomienie.docx
+++ b/zawiadomienie.docx
@@ -1,6 +1,6 @@
 
 <file path=word/document.xml><?xml version="1.0" encoding="utf-8"?>
-<w:document xmlns:wpc="http://schemas.microsoft.com/office/word/2010/wordprocessingCanvas" xmlns:mc="http://schemas.openxmlformats.org/markup-compatibility/2006" xmlns:o="urn:schemas-microsoft-com:office:office" xmlns:r="http://schemas.openxmlformats.org/officeDocument/2006/relationships" xmlns:m="http://schemas.openxmlformats.org/officeDocument/2006/math" xmlns:v="urn:schemas-microsoft-com:vml" xmlns:wp14="http://schemas.microsoft.com/office/word/2010/wordprocessingDrawing" xmlns:wp="http://schemas.openxmlformats.org/drawingml/2006/wordprocessingDrawing" xmlns:w10="urn:schemas-microsoft-com:office:word" xmlns:w="http://schemas.openxmlformats.org/wordprocessingml/2006/main" xmlns:w14="http://schemas.microsoft.com/office/word/2010/wordml" xmlns:w15="http://schemas.microsoft.com/office/word/2012/wordml" xmlns:wpg="http://schemas.microsoft.com/office/word/2010/wordprocessingGroup" xmlns:wpi="http://schemas.microsoft.com/office/word/2010/wordprocessingInk" xmlns:wne="http://schemas.microsoft.com/office/word/2006/wordml" xmlns:wps="http://schemas.microsoft.com/office/word/2010/wordprocessingShape" mc:Ignorable="w14 w15 wp14">
+<w:document xmlns:ve="http://schemas.openxmlformats.org/markup-compatibility/2006" xmlns:o="urn:schemas-microsoft-com:office:office" xmlns:r="http://schemas.openxmlformats.org/officeDocument/2006/relationships" xmlns:m="http://schemas.openxmlformats.org/officeDocument/2006/math" xmlns:v="urn:schemas-microsoft-com:vml" xmlns:wp="http://schemas.openxmlformats.org/drawingml/2006/wordprocessingDrawing" xmlns:w10="urn:schemas-microsoft-com:office:word" xmlns:w="http://schemas.openxmlformats.org/wordprocessingml/2006/main" xmlns:wne="http://schemas.microsoft.com/office/word/2006/wordml">
   <w:background w:color="FFFFFF"/>
   <w:body>
     <w:p>
@@ -23,57 +23,6 @@
         <w:ind w:left="-284"/>
         <w:jc w:val="right"/>
       </w:pPr>
-      <w:r>
-        <w:rPr>
-          <w:rFonts w:ascii="Arial" w:hAnsi="Arial" w:cs="Arial"/>
-          <w:noProof/>
-        </w:rPr>
-        <w:drawing>
-          <wp:inline distT="0" distB="0" distL="0" distR="0" wp14:anchorId="60B0D44C" wp14:editId="7ACD5CB8">
-            <wp:extent cx="6283960" cy="1658620"/>
-            <wp:effectExtent l="19050" t="0" r="2540" b="0"/>
-            <wp:docPr id="1" name="Obraz 3"/>
-            <wp:cNvGraphicFramePr>
-              <a:graphicFrameLocks xmlns:a="http://schemas.openxmlformats.org/drawingml/2006/main" noChangeAspect="1"/>
-            </wp:cNvGraphicFramePr>
-            <a:graphic xmlns:a="http://schemas.openxmlformats.org/drawingml/2006/main">
-              <a:graphicData uri="http://schemas.openxmlformats.org/drawingml/2006/picture">
-                <pic:pic xmlns:pic="http://schemas.openxmlformats.org/drawingml/2006/picture">
-                  <pic:nvPicPr>
-                    <pic:cNvPr id="0" name="Obraz 3"/>
-                    <pic:cNvPicPr>
-                      <a:picLocks noChangeAspect="1" noChangeArrowheads="1"/>
-                    </pic:cNvPicPr>
-                  </pic:nvPicPr>
-                  <pic:blipFill>
-                    <a:blip r:embed="rId8" cstate="print"/>
-                    <a:srcRect/>
-                    <a:stretch>
-                      <a:fillRect/>
-                    </a:stretch>
-                  </pic:blipFill>
-                  <pic:spPr bwMode="auto">
-                    <a:xfrm>
-                      <a:off x="0" y="0"/>
-                      <a:ext cx="6283960" cy="1658620"/>
-                    </a:xfrm>
-                    <a:prstGeom prst="rect">
-                      <a:avLst/>
-                    </a:prstGeom>
-                    <a:noFill/>
-                    <a:ln w="9525">
-                      <a:noFill/>
-                      <a:miter lim="800000"/>
-                      <a:headEnd/>
-                      <a:tailEnd/>
-                    </a:ln>
-                  </pic:spPr>
-                </pic:pic>
-              </a:graphicData>
-            </a:graphic>
-          </wp:inline>
-        </w:drawing>
-      </w:r>
     </w:p>
     <w:p>
       <w:pPr>
@@ -84,8 +33,8 @@
           <w:szCs w:val="24"/>
         </w:rPr>
       </w:pPr>
-      <w:bookmarkStart w:id="3" w:name="_Hlk40260794"/>
-      <w:bookmarkStart w:id="4" w:name="_Hlk40266667"/>
+      <w:bookmarkStart w:id="3" w:name="_Hlk40266667"/>
+      <w:bookmarkStart w:id="4" w:name="_Hlk40260794"/>
       <w:bookmarkEnd w:id="0"/>
       <w:bookmarkEnd w:id="1"/>
       <w:bookmarkEnd w:id="2"/>
@@ -310,13 +259,6 @@
       </w:r>
       <w:r>
         <w:rPr>
-          <w:sz w:val="24"/>
-          <w:szCs w:val="24"/>
-        </w:rPr>
-        <w:t xml:space="preserve"> </w:t>
-      </w:r>
-      <w:r>
-        <w:rPr>
           <w:b/>
           <w:bCs/>
           <w:color w:val="FF0000"/>
@@ -324,14 +266,6 @@
           <w:szCs w:val="24"/>
         </w:rPr>
         <w:t>data</w:t>
-      </w:r>
-      <w:r>
-        <w:rPr>
-          <w:b/>
-          <w:sz w:val="24"/>
-          <w:szCs w:val="24"/>
-        </w:rPr>
-        <w:t xml:space="preserve"> </w:t>
       </w:r>
       <w:r>
         <w:rPr>
@@ -432,7 +366,7 @@
         </w:rPr>
       </w:pPr>
       <w:bookmarkStart w:id="6" w:name="_Hlk52961097"/>
-      <w:bookmarkEnd w:id="4"/>
+      <w:bookmarkEnd w:id="3"/>
       <w:r>
         <w:rPr>
           <w:rFonts w:ascii="Times New Roman" w:eastAsia="Times New Roman" w:hAnsi="Times New Roman" w:cs="Times New Roman"/>
@@ -514,19 +448,12 @@
           <w:szCs w:val="24"/>
         </w:rPr>
       </w:pPr>
-      <w:r>
-        <w:rPr>
-          <w:rFonts w:ascii="Times New Roman" w:eastAsia="Times New Roman" w:hAnsi="Times New Roman" w:cs="Times New Roman"/>
-          <w:b/>
-          <w:bCs/>
-          <w:kern w:val="0"/>
-          <w:sz w:val="24"/>
-          <w:szCs w:val="24"/>
-          <w:lang w:eastAsia="ar-SA"/>
-        </w:rPr>
-        <w:t xml:space="preserve">                                     </w:t>
-      </w:r>
-      <w:r>
+    </w:p>
+    <w:p>
+      <w:pPr>
+        <w:pStyle w:val="Bezodstpw"/>
+        <w:spacing w:line="276" w:lineRule="auto"/>
+        <w:ind w:left="5670"/>
         <w:rPr>
           <w:rFonts w:ascii="Times New Roman" w:hAnsi="Times New Roman" w:cs="Times New Roman"/>
           <w:b/>
@@ -534,32 +461,17 @@
           <w:sz w:val="24"/>
           <w:szCs w:val="24"/>
         </w:rPr>
-        <w:t xml:space="preserve">                                                                                                                               </w:t>
-      </w:r>
+      </w:pPr>
     </w:p>
     <w:p>
       <w:pPr>
-        <w:pStyle w:val="Bezodstpw"/>
-        <w:spacing w:line="276" w:lineRule="auto"/>
-        <w:ind w:left="5670"/>
-        <w:rPr>
-          <w:rFonts w:ascii="Times New Roman" w:hAnsi="Times New Roman" w:cs="Times New Roman"/>
+        <w:rPr>
           <w:b/>
           <w:bCs/>
-          <w:sz w:val="24"/>
-          <w:szCs w:val="24"/>
         </w:rPr>
       </w:pPr>
     </w:p>
-    <w:p>
-      <w:pPr>
-        <w:rPr>
-          <w:b/>
-          <w:bCs/>
-        </w:rPr>
-      </w:pPr>
-    </w:p>
-    <w:bookmarkEnd w:id="3"/>
+    <w:bookmarkEnd w:id="4"/>
     <w:p>
       <w:pPr>
         <w:spacing w:line="276" w:lineRule="auto"/>
@@ -605,6 +517,9 @@
       </w:pPr>
     </w:p>
     <w:p/>
+    <w:p/>
+    <w:p/>
+    <w:p/>
     <w:p>
       <w:pPr>
         <w:pStyle w:val="Nagwek1"/>
@@ -765,6 +680,132 @@
     </w:p>
     <w:p>
       <w:pPr>
+        <w:tabs>
+          <w:tab w:val="left" w:pos="8647"/>
+        </w:tabs>
+        <w:spacing w:line="276" w:lineRule="auto"/>
+        <w:ind w:right="-284"/>
+        <w:jc w:val="both"/>
+        <w:rPr>
+          <w:b/>
+          <w:u w:val="single"/>
+        </w:rPr>
+      </w:pPr>
+    </w:p>
+    <w:p>
+      <w:pPr>
+        <w:tabs>
+          <w:tab w:val="left" w:pos="8647"/>
+        </w:tabs>
+        <w:spacing w:line="276" w:lineRule="auto"/>
+        <w:ind w:right="-284"/>
+        <w:jc w:val="both"/>
+        <w:rPr>
+          <w:b/>
+          <w:u w:val="single"/>
+        </w:rPr>
+      </w:pPr>
+    </w:p>
+    <w:p>
+      <w:pPr>
+        <w:tabs>
+          <w:tab w:val="left" w:pos="8647"/>
+        </w:tabs>
+        <w:spacing w:line="276" w:lineRule="auto"/>
+        <w:ind w:right="-284"/>
+        <w:jc w:val="both"/>
+        <w:rPr>
+          <w:b/>
+          <w:u w:val="single"/>
+        </w:rPr>
+      </w:pPr>
+    </w:p>
+    <w:p>
+      <w:pPr>
+        <w:tabs>
+          <w:tab w:val="left" w:pos="8647"/>
+        </w:tabs>
+        <w:spacing w:line="276" w:lineRule="auto"/>
+        <w:ind w:right="-284"/>
+        <w:jc w:val="both"/>
+        <w:rPr>
+          <w:b/>
+          <w:u w:val="single"/>
+        </w:rPr>
+      </w:pPr>
+    </w:p>
+    <w:p>
+      <w:pPr>
+        <w:tabs>
+          <w:tab w:val="left" w:pos="8647"/>
+        </w:tabs>
+        <w:spacing w:line="276" w:lineRule="auto"/>
+        <w:ind w:right="-284"/>
+        <w:jc w:val="both"/>
+        <w:rPr>
+          <w:b/>
+          <w:u w:val="single"/>
+        </w:rPr>
+      </w:pPr>
+    </w:p>
+    <w:p>
+      <w:pPr>
+        <w:tabs>
+          <w:tab w:val="left" w:pos="8647"/>
+        </w:tabs>
+        <w:spacing w:line="276" w:lineRule="auto"/>
+        <w:ind w:right="-284"/>
+        <w:jc w:val="both"/>
+        <w:rPr>
+          <w:b/>
+          <w:u w:val="single"/>
+        </w:rPr>
+      </w:pPr>
+    </w:p>
+    <w:p>
+      <w:pPr>
+        <w:tabs>
+          <w:tab w:val="left" w:pos="8647"/>
+        </w:tabs>
+        <w:spacing w:line="276" w:lineRule="auto"/>
+        <w:ind w:right="-284"/>
+        <w:jc w:val="both"/>
+        <w:rPr>
+          <w:b/>
+          <w:u w:val="single"/>
+        </w:rPr>
+      </w:pPr>
+    </w:p>
+    <w:p>
+      <w:pPr>
+        <w:tabs>
+          <w:tab w:val="left" w:pos="8647"/>
+        </w:tabs>
+        <w:spacing w:line="276" w:lineRule="auto"/>
+        <w:ind w:right="-284"/>
+        <w:jc w:val="both"/>
+        <w:rPr>
+          <w:b/>
+          <w:u w:val="single"/>
+        </w:rPr>
+      </w:pPr>
+    </w:p>
+    <w:p>
+      <w:pPr>
+        <w:tabs>
+          <w:tab w:val="left" w:pos="8647"/>
+        </w:tabs>
+        <w:spacing w:line="276" w:lineRule="auto"/>
+        <w:ind w:right="-284"/>
+        <w:jc w:val="both"/>
+        <w:rPr>
+          <w:b/>
+          <w:u w:val="single"/>
+        </w:rPr>
+      </w:pPr>
+    </w:p>
+    <w:p>
+      <w:pPr>
         <w:pStyle w:val="Textbody"/>
         <w:rPr>
           <w:b w:val="0"/>
@@ -851,7 +892,7 @@
       </w:r>
     </w:p>
     <w:sectPr>
-      <w:footerReference w:type="default" r:id="rId9"/>
+      <w:footerReference w:type="default" r:id="rId11"/>
       <w:pgSz w:w="11906" w:h="16838"/>
       <w:pgMar w:top="426" w:right="1417" w:bottom="993" w:left="1417" w:header="708" w:footer="595" w:gutter="0"/>
       <w:cols w:space="708"/>
@@ -862,15 +903,15 @@
 </file>
 
 <file path=word/endnotes.xml><?xml version="1.0" encoding="utf-8"?>
-<w:endnotes xmlns:wpc="http://schemas.microsoft.com/office/word/2010/wordprocessingCanvas" xmlns:mc="http://schemas.openxmlformats.org/markup-compatibility/2006" xmlns:o="urn:schemas-microsoft-com:office:office" xmlns:r="http://schemas.openxmlformats.org/officeDocument/2006/relationships" xmlns:m="http://schemas.openxmlformats.org/officeDocument/2006/math" xmlns:v="urn:schemas-microsoft-com:vml" xmlns:wp14="http://schemas.microsoft.com/office/word/2010/wordprocessingDrawing" xmlns:wp="http://schemas.openxmlformats.org/drawingml/2006/wordprocessingDrawing" xmlns:w10="urn:schemas-microsoft-com:office:word" xmlns:w="http://schemas.openxmlformats.org/wordprocessingml/2006/main" xmlns:w14="http://schemas.microsoft.com/office/word/2010/wordml" xmlns:w15="http://schemas.microsoft.com/office/word/2012/wordml" xmlns:wpg="http://schemas.microsoft.com/office/word/2010/wordprocessingGroup" xmlns:wpi="http://schemas.microsoft.com/office/word/2010/wordprocessingInk" xmlns:wne="http://schemas.microsoft.com/office/word/2006/wordml" xmlns:wps="http://schemas.microsoft.com/office/word/2010/wordprocessingShape" mc:Ignorable="w14 w15 wp14">
-  <w:endnote w:type="separator" w:id="-1">
+<w:endnotes xmlns:ve="http://schemas.openxmlformats.org/markup-compatibility/2006" xmlns:o="urn:schemas-microsoft-com:office:office" xmlns:r="http://schemas.openxmlformats.org/officeDocument/2006/relationships" xmlns:m="http://schemas.openxmlformats.org/officeDocument/2006/math" xmlns:v="urn:schemas-microsoft-com:vml" xmlns:wp="http://schemas.openxmlformats.org/drawingml/2006/wordprocessingDrawing" xmlns:w10="urn:schemas-microsoft-com:office:word" xmlns:w="http://schemas.openxmlformats.org/wordprocessingml/2006/main" xmlns:wne="http://schemas.microsoft.com/office/word/2006/wordml">
+  <w:endnote w:type="separator" w:id="0">
     <w:p>
       <w:r>
         <w:separator/>
       </w:r>
     </w:p>
   </w:endnote>
-  <w:endnote w:type="continuationSeparator" w:id="0">
+  <w:endnote w:type="continuationSeparator" w:id="1">
     <w:p>
       <w:r>
         <w:continuationSeparator/>
@@ -881,7 +922,7 @@
 </file>
 
 <file path=word/footer1.xml><?xml version="1.0" encoding="utf-8"?>
-<w:ftr xmlns:wpc="http://schemas.microsoft.com/office/word/2010/wordprocessingCanvas" xmlns:mc="http://schemas.openxmlformats.org/markup-compatibility/2006" xmlns:o="urn:schemas-microsoft-com:office:office" xmlns:r="http://schemas.openxmlformats.org/officeDocument/2006/relationships" xmlns:m="http://schemas.openxmlformats.org/officeDocument/2006/math" xmlns:v="urn:schemas-microsoft-com:vml" xmlns:wp14="http://schemas.microsoft.com/office/word/2010/wordprocessingDrawing" xmlns:wp="http://schemas.openxmlformats.org/drawingml/2006/wordprocessingDrawing" xmlns:w10="urn:schemas-microsoft-com:office:word" xmlns:w="http://schemas.openxmlformats.org/wordprocessingml/2006/main" xmlns:w14="http://schemas.microsoft.com/office/word/2010/wordml" xmlns:w15="http://schemas.microsoft.com/office/word/2012/wordml" xmlns:wpg="http://schemas.microsoft.com/office/word/2010/wordprocessingGroup" xmlns:wpi="http://schemas.microsoft.com/office/word/2010/wordprocessingInk" xmlns:wne="http://schemas.microsoft.com/office/word/2006/wordml" xmlns:wps="http://schemas.microsoft.com/office/word/2010/wordprocessingShape" mc:Ignorable="w14 w15 wp14">
+<w:ftr xmlns:ve="http://schemas.openxmlformats.org/markup-compatibility/2006" xmlns:o="urn:schemas-microsoft-com:office:office" xmlns:r="http://schemas.openxmlformats.org/officeDocument/2006/relationships" xmlns:m="http://schemas.openxmlformats.org/officeDocument/2006/math" xmlns:v="urn:schemas-microsoft-com:vml" xmlns:wp="http://schemas.openxmlformats.org/drawingml/2006/wordprocessingDrawing" xmlns:w10="urn:schemas-microsoft-com:office:word" xmlns:w="http://schemas.openxmlformats.org/wordprocessingml/2006/main" xmlns:wne="http://schemas.microsoft.com/office/word/2006/wordml">
   <w:p>
     <w:pPr>
       <w:pStyle w:val="Stopka"/>
@@ -895,15 +936,15 @@
 </file>
 
 <file path=word/footnotes.xml><?xml version="1.0" encoding="utf-8"?>
-<w:footnotes xmlns:wpc="http://schemas.microsoft.com/office/word/2010/wordprocessingCanvas" xmlns:mc="http://schemas.openxmlformats.org/markup-compatibility/2006" xmlns:o="urn:schemas-microsoft-com:office:office" xmlns:r="http://schemas.openxmlformats.org/officeDocument/2006/relationships" xmlns:m="http://schemas.openxmlformats.org/officeDocument/2006/math" xmlns:v="urn:schemas-microsoft-com:vml" xmlns:wp14="http://schemas.microsoft.com/office/word/2010/wordprocessingDrawing" xmlns:wp="http://schemas.openxmlformats.org/drawingml/2006/wordprocessingDrawing" xmlns:w10="urn:schemas-microsoft-com:office:word" xmlns:w="http://schemas.openxmlformats.org/wordprocessingml/2006/main" xmlns:w14="http://schemas.microsoft.com/office/word/2010/wordml" xmlns:w15="http://schemas.microsoft.com/office/word/2012/wordml" xmlns:wpg="http://schemas.microsoft.com/office/word/2010/wordprocessingGroup" xmlns:wpi="http://schemas.microsoft.com/office/word/2010/wordprocessingInk" xmlns:wne="http://schemas.microsoft.com/office/word/2006/wordml" xmlns:wps="http://schemas.microsoft.com/office/word/2010/wordprocessingShape" mc:Ignorable="w14 w15 wp14">
-  <w:footnote w:type="separator" w:id="-1">
+<w:footnotes xmlns:ve="http://schemas.openxmlformats.org/markup-compatibility/2006" xmlns:o="urn:schemas-microsoft-com:office:office" xmlns:r="http://schemas.openxmlformats.org/officeDocument/2006/relationships" xmlns:m="http://schemas.openxmlformats.org/officeDocument/2006/math" xmlns:v="urn:schemas-microsoft-com:vml" xmlns:wp="http://schemas.openxmlformats.org/drawingml/2006/wordprocessingDrawing" xmlns:w10="urn:schemas-microsoft-com:office:word" xmlns:w="http://schemas.openxmlformats.org/wordprocessingml/2006/main" xmlns:wne="http://schemas.microsoft.com/office/word/2006/wordml">
+  <w:footnote w:type="separator" w:id="0">
     <w:p>
       <w:r>
         <w:separator/>
       </w:r>
     </w:p>
   </w:footnote>
-  <w:footnote w:type="continuationSeparator" w:id="0">
+  <w:footnote w:type="continuationSeparator" w:id="1">
     <w:p>
       <w:r>
         <w:continuationSeparator/>
@@ -914,8 +955,8 @@
 </file>
 
 <file path=word/numbering.xml><?xml version="1.0" encoding="utf-8"?>
-<w:numbering xmlns:wpc="http://schemas.microsoft.com/office/word/2010/wordprocessingCanvas" xmlns:mc="http://schemas.openxmlformats.org/markup-compatibility/2006" xmlns:o="urn:schemas-microsoft-com:office:office" xmlns:r="http://schemas.openxmlformats.org/officeDocument/2006/relationships" xmlns:m="http://schemas.openxmlformats.org/officeDocument/2006/math" xmlns:v="urn:schemas-microsoft-com:vml" xmlns:wp14="http://schemas.microsoft.com/office/word/2010/wordprocessingDrawing" xmlns:wp="http://schemas.openxmlformats.org/drawingml/2006/wordprocessingDrawing" xmlns:w10="urn:schemas-microsoft-com:office:word" xmlns:w="http://schemas.openxmlformats.org/wordprocessingml/2006/main" xmlns:w14="http://schemas.microsoft.com/office/word/2010/wordml" xmlns:w15="http://schemas.microsoft.com/office/word/2012/wordml" xmlns:wpg="http://schemas.microsoft.com/office/word/2010/wordprocessingGroup" xmlns:wpi="http://schemas.microsoft.com/office/word/2010/wordprocessingInk" xmlns:wne="http://schemas.microsoft.com/office/word/2006/wordml" xmlns:wps="http://schemas.microsoft.com/office/word/2010/wordprocessingShape" mc:Ignorable="w14 w15 wp14">
-  <w:abstractNum w:abstractNumId="0" w15:restartNumberingAfterBreak="0">
+<w:numbering xmlns:ve="http://schemas.openxmlformats.org/markup-compatibility/2006" xmlns:o="urn:schemas-microsoft-com:office:office" xmlns:r="http://schemas.openxmlformats.org/officeDocument/2006/relationships" xmlns:m="http://schemas.openxmlformats.org/officeDocument/2006/math" xmlns:v="urn:schemas-microsoft-com:vml" xmlns:wp="http://schemas.openxmlformats.org/drawingml/2006/wordprocessingDrawing" xmlns:w10="urn:schemas-microsoft-com:office:word" xmlns:w="http://schemas.openxmlformats.org/wordprocessingml/2006/main" xmlns:wne="http://schemas.microsoft.com/office/word/2006/wordml">
+  <w:abstractNum w:abstractNumId="0">
     <w:nsid w:val="00000001"/>
     <w:multiLevelType w:val="multilevel"/>
     <w:tmpl w:val="00000001"/>
@@ -1042,7 +1083,7 @@
       </w:pPr>
     </w:lvl>
   </w:abstractNum>
-  <w:abstractNum w:abstractNumId="1" w15:restartNumberingAfterBreak="0">
+  <w:abstractNum w:abstractNumId="1">
     <w:nsid w:val="067C66E0"/>
     <w:multiLevelType w:val="hybridMultilevel"/>
     <w:tmpl w:val="DC9C103C"/>
@@ -1131,7 +1172,7 @@
       </w:pPr>
     </w:lvl>
   </w:abstractNum>
-  <w:abstractNum w:abstractNumId="2" w15:restartNumberingAfterBreak="0">
+  <w:abstractNum w:abstractNumId="2">
     <w:nsid w:val="0EBF6182"/>
     <w:multiLevelType w:val="hybridMultilevel"/>
     <w:tmpl w:val="2A1859BC"/>
@@ -1220,7 +1261,7 @@
       </w:pPr>
     </w:lvl>
   </w:abstractNum>
-  <w:abstractNum w:abstractNumId="3" w15:restartNumberingAfterBreak="0">
+  <w:abstractNum w:abstractNumId="3">
     <w:nsid w:val="2CAD3762"/>
     <w:multiLevelType w:val="hybridMultilevel"/>
     <w:tmpl w:val="85D4AE6A"/>
@@ -1309,7 +1350,7 @@
       </w:pPr>
     </w:lvl>
   </w:abstractNum>
-  <w:abstractNum w:abstractNumId="4" w15:restartNumberingAfterBreak="0">
+  <w:abstractNum w:abstractNumId="4">
     <w:nsid w:val="47147FCA"/>
     <w:multiLevelType w:val="hybridMultilevel"/>
     <w:tmpl w:val="3C5056E0"/>
@@ -1399,7 +1440,7 @@
       </w:pPr>
     </w:lvl>
   </w:abstractNum>
-  <w:abstractNum w:abstractNumId="5" w15:restartNumberingAfterBreak="0">
+  <w:abstractNum w:abstractNumId="5">
     <w:nsid w:val="5E495CB8"/>
     <w:multiLevelType w:val="hybridMultilevel"/>
     <w:tmpl w:val="DE96DFB0"/>
@@ -1515,7 +1556,7 @@
       </w:pPr>
     </w:lvl>
   </w:abstractNum>
-  <w:abstractNum w:abstractNumId="6" w15:restartNumberingAfterBreak="0">
+  <w:abstractNum w:abstractNumId="6">
     <w:nsid w:val="63724DD5"/>
     <w:multiLevelType w:val="singleLevel"/>
     <w:tmpl w:val="0415000F"/>
@@ -1590,7 +1631,7 @@
 </file>
 
 <file path=word/styles.xml><?xml version="1.0" encoding="utf-8"?>
-<w:styles xmlns:mc="http://schemas.openxmlformats.org/markup-compatibility/2006" xmlns:r="http://schemas.openxmlformats.org/officeDocument/2006/relationships" xmlns:w="http://schemas.openxmlformats.org/wordprocessingml/2006/main" xmlns:w14="http://schemas.microsoft.com/office/word/2010/wordml" xmlns:w15="http://schemas.microsoft.com/office/word/2012/wordml" mc:Ignorable="w14 w15">
+<w:styles xmlns:r="http://schemas.openxmlformats.org/officeDocument/2006/relationships" xmlns:w="http://schemas.openxmlformats.org/wordprocessingml/2006/main">
   <w:docDefaults>
     <w:rPrDefault>
       <w:rPr>
@@ -1600,378 +1641,145 @@
     </w:rPrDefault>
     <w:pPrDefault/>
   </w:docDefaults>
-  <w:latentStyles w:defLockedState="0" w:defUIPriority="99" w:defSemiHidden="0" w:defUnhideWhenUsed="0" w:defQFormat="0" w:count="371">
-    <w:lsdException w:name="Normal" w:uiPriority="0" w:qFormat="1"/>
-    <w:lsdException w:name="heading 1" w:uiPriority="0" w:qFormat="1"/>
-    <w:lsdException w:name="heading 2" w:uiPriority="0" w:qFormat="1"/>
-    <w:lsdException w:name="heading 3" w:uiPriority="0" w:qFormat="1"/>
-    <w:lsdException w:name="heading 4" w:semiHidden="1" w:uiPriority="9" w:unhideWhenUsed="1" w:qFormat="1"/>
-    <w:lsdException w:name="heading 5" w:uiPriority="0" w:qFormat="1"/>
-    <w:lsdException w:name="heading 6" w:semiHidden="1" w:uiPriority="9" w:unhideWhenUsed="1" w:qFormat="1"/>
-    <w:lsdException w:name="heading 7" w:semiHidden="1" w:uiPriority="9" w:unhideWhenUsed="1" w:qFormat="1"/>
-    <w:lsdException w:name="heading 8" w:uiPriority="0" w:qFormat="1"/>
-    <w:lsdException w:name="heading 9" w:semiHidden="1" w:uiPriority="9" w:unhideWhenUsed="1" w:qFormat="1"/>
-    <w:lsdException w:name="index 1" w:semiHidden="1" w:unhideWhenUsed="1"/>
-    <w:lsdException w:name="index 2" w:semiHidden="1" w:unhideWhenUsed="1"/>
-    <w:lsdException w:name="index 3" w:semiHidden="1" w:unhideWhenUsed="1"/>
-    <w:lsdException w:name="index 4" w:semiHidden="1" w:unhideWhenUsed="1"/>
-    <w:lsdException w:name="index 5" w:semiHidden="1" w:unhideWhenUsed="1"/>
-    <w:lsdException w:name="index 6" w:semiHidden="1" w:unhideWhenUsed="1"/>
-    <w:lsdException w:name="index 7" w:semiHidden="1" w:unhideWhenUsed="1"/>
-    <w:lsdException w:name="index 8" w:semiHidden="1" w:unhideWhenUsed="1"/>
-    <w:lsdException w:name="index 9" w:semiHidden="1" w:unhideWhenUsed="1"/>
-    <w:lsdException w:name="toc 1" w:semiHidden="1" w:uiPriority="39" w:unhideWhenUsed="1"/>
-    <w:lsdException w:name="toc 2" w:semiHidden="1" w:uiPriority="39" w:unhideWhenUsed="1"/>
-    <w:lsdException w:name="toc 3" w:semiHidden="1" w:uiPriority="39" w:unhideWhenUsed="1"/>
-    <w:lsdException w:name="toc 4" w:semiHidden="1" w:uiPriority="39" w:unhideWhenUsed="1"/>
-    <w:lsdException w:name="toc 5" w:semiHidden="1" w:uiPriority="39" w:unhideWhenUsed="1"/>
-    <w:lsdException w:name="toc 6" w:semiHidden="1" w:uiPriority="39" w:unhideWhenUsed="1"/>
-    <w:lsdException w:name="toc 7" w:semiHidden="1" w:uiPriority="39" w:unhideWhenUsed="1"/>
-    <w:lsdException w:name="toc 8" w:semiHidden="1" w:uiPriority="39" w:unhideWhenUsed="1"/>
-    <w:lsdException w:name="toc 9" w:semiHidden="1" w:uiPriority="39" w:unhideWhenUsed="1"/>
-    <w:lsdException w:name="Normal Indent" w:semiHidden="1" w:unhideWhenUsed="1"/>
-    <w:lsdException w:name="footnote text" w:semiHidden="1" w:unhideWhenUsed="1"/>
-    <w:lsdException w:name="annotation text" w:semiHidden="1" w:unhideWhenUsed="1"/>
-    <w:lsdException w:name="header" w:semiHidden="1" w:unhideWhenUsed="1"/>
-    <w:lsdException w:name="footer" w:semiHidden="1" w:unhideWhenUsed="1"/>
-    <w:lsdException w:name="index heading" w:semiHidden="1" w:unhideWhenUsed="1"/>
-    <w:lsdException w:name="caption" w:semiHidden="1" w:uiPriority="35" w:unhideWhenUsed="1" w:qFormat="1"/>
-    <w:lsdException w:name="table of figures" w:semiHidden="1" w:unhideWhenUsed="1"/>
-    <w:lsdException w:name="envelope address" w:semiHidden="1" w:unhideWhenUsed="1"/>
-    <w:lsdException w:name="envelope return" w:semiHidden="1" w:unhideWhenUsed="1"/>
-    <w:lsdException w:name="footnote reference" w:semiHidden="1" w:unhideWhenUsed="1"/>
-    <w:lsdException w:name="annotation reference" w:semiHidden="1" w:unhideWhenUsed="1"/>
-    <w:lsdException w:name="line number" w:semiHidden="1" w:unhideWhenUsed="1"/>
-    <w:lsdException w:name="page number" w:semiHidden="1" w:unhideWhenUsed="1"/>
-    <w:lsdException w:name="endnote reference" w:semiHidden="1" w:unhideWhenUsed="1"/>
-    <w:lsdException w:name="endnote text" w:semiHidden="1" w:unhideWhenUsed="1"/>
-    <w:lsdException w:name="table of authorities" w:semiHidden="1" w:unhideWhenUsed="1"/>
-    <w:lsdException w:name="macro" w:semiHidden="1" w:unhideWhenUsed="1"/>
-    <w:lsdException w:name="toa heading" w:semiHidden="1" w:unhideWhenUsed="1"/>
-    <w:lsdException w:name="List" w:semiHidden="1" w:unhideWhenUsed="1"/>
-    <w:lsdException w:name="List Bullet" w:semiHidden="1" w:unhideWhenUsed="1"/>
-    <w:lsdException w:name="List Number" w:semiHidden="1" w:unhideWhenUsed="1"/>
-    <w:lsdException w:name="List 2" w:semiHidden="1" w:unhideWhenUsed="1"/>
-    <w:lsdException w:name="List 3" w:semiHidden="1" w:unhideWhenUsed="1"/>
-    <w:lsdException w:name="List 4" w:semiHidden="1" w:unhideWhenUsed="1"/>
-    <w:lsdException w:name="List 5" w:semiHidden="1" w:unhideWhenUsed="1"/>
-    <w:lsdException w:name="List Bullet 2" w:semiHidden="1" w:unhideWhenUsed="1"/>
-    <w:lsdException w:name="List Bullet 3" w:semiHidden="1" w:unhideWhenUsed="1"/>
-    <w:lsdException w:name="List Bullet 4" w:semiHidden="1" w:unhideWhenUsed="1"/>
-    <w:lsdException w:name="List Bullet 5" w:semiHidden="1" w:unhideWhenUsed="1"/>
-    <w:lsdException w:name="List Number 2" w:semiHidden="1" w:unhideWhenUsed="1"/>
-    <w:lsdException w:name="List Number 3" w:semiHidden="1" w:unhideWhenUsed="1"/>
-    <w:lsdException w:name="List Number 4" w:semiHidden="1" w:unhideWhenUsed="1"/>
-    <w:lsdException w:name="List Number 5" w:semiHidden="1" w:unhideWhenUsed="1"/>
-    <w:lsdException w:name="Title" w:uiPriority="10" w:qFormat="1"/>
-    <w:lsdException w:name="Closing" w:semiHidden="1" w:unhideWhenUsed="1"/>
-    <w:lsdException w:name="Signature" w:semiHidden="1" w:unhideWhenUsed="1"/>
-    <w:lsdException w:name="Default Paragraph Font" w:semiHidden="1" w:uiPriority="1" w:unhideWhenUsed="1"/>
-    <w:lsdException w:name="Body Text" w:semiHidden="1" w:uiPriority="0" w:unhideWhenUsed="1"/>
-    <w:lsdException w:name="Body Text Indent" w:semiHidden="1" w:unhideWhenUsed="1"/>
-    <w:lsdException w:name="List Continue" w:semiHidden="1" w:unhideWhenUsed="1"/>
-    <w:lsdException w:name="List Continue 2" w:semiHidden="1" w:unhideWhenUsed="1"/>
-    <w:lsdException w:name="List Continue 3" w:semiHidden="1" w:unhideWhenUsed="1"/>
-    <w:lsdException w:name="List Continue 4" w:semiHidden="1" w:unhideWhenUsed="1"/>
-    <w:lsdException w:name="List Continue 5" w:semiHidden="1" w:unhideWhenUsed="1"/>
-    <w:lsdException w:name="Message Header" w:semiHidden="1" w:unhideWhenUsed="1"/>
-    <w:lsdException w:name="Subtitle" w:uiPriority="11" w:qFormat="1"/>
-    <w:lsdException w:name="Salutation" w:semiHidden="1" w:unhideWhenUsed="1"/>
-    <w:lsdException w:name="Date" w:semiHidden="1" w:unhideWhenUsed="1"/>
-    <w:lsdException w:name="Body Text First Indent" w:semiHidden="1" w:unhideWhenUsed="1"/>
-    <w:lsdException w:name="Body Text First Indent 2" w:semiHidden="1" w:unhideWhenUsed="1"/>
-    <w:lsdException w:name="Note Heading" w:semiHidden="1" w:unhideWhenUsed="1"/>
-    <w:lsdException w:name="Body Text 2" w:semiHidden="1" w:unhideWhenUsed="1"/>
-    <w:lsdException w:name="Body Text 3" w:semiHidden="1" w:unhideWhenUsed="1"/>
-    <w:lsdException w:name="Body Text Indent 2" w:semiHidden="1" w:unhideWhenUsed="1"/>
-    <w:lsdException w:name="Body Text Indent 3" w:semiHidden="1" w:unhideWhenUsed="1"/>
-    <w:lsdException w:name="Block Text" w:semiHidden="1" w:unhideWhenUsed="1"/>
-    <w:lsdException w:name="Hyperlink" w:semiHidden="1" w:unhideWhenUsed="1"/>
-    <w:lsdException w:name="FollowedHyperlink" w:semiHidden="1" w:unhideWhenUsed="1"/>
-    <w:lsdException w:name="Strong" w:uiPriority="22" w:qFormat="1"/>
-    <w:lsdException w:name="Emphasis" w:uiPriority="20" w:qFormat="1"/>
-    <w:lsdException w:name="Document Map" w:semiHidden="1" w:unhideWhenUsed="1"/>
-    <w:lsdException w:name="Plain Text" w:semiHidden="1" w:unhideWhenUsed="1"/>
-    <w:lsdException w:name="E-mail Signature" w:semiHidden="1" w:unhideWhenUsed="1"/>
-    <w:lsdException w:name="HTML Top of Form" w:semiHidden="1" w:unhideWhenUsed="1"/>
-    <w:lsdException w:name="HTML Bottom of Form" w:semiHidden="1" w:unhideWhenUsed="1"/>
-    <w:lsdException w:name="Normal (Web)" w:semiHidden="1" w:unhideWhenUsed="1"/>
-    <w:lsdException w:name="HTML Acronym" w:semiHidden="1" w:unhideWhenUsed="1"/>
-    <w:lsdException w:name="HTML Address" w:semiHidden="1" w:unhideWhenUsed="1"/>
-    <w:lsdException w:name="HTML Cite" w:semiHidden="1" w:unhideWhenUsed="1"/>
-    <w:lsdException w:name="HTML Code" w:semiHidden="1" w:unhideWhenUsed="1"/>
-    <w:lsdException w:name="HTML Definition" w:semiHidden="1" w:unhideWhenUsed="1"/>
-    <w:lsdException w:name="HTML Keyboard" w:semiHidden="1" w:unhideWhenUsed="1"/>
-    <w:lsdException w:name="HTML Preformatted" w:semiHidden="1" w:unhideWhenUsed="1"/>
-    <w:lsdException w:name="HTML Sample" w:semiHidden="1" w:unhideWhenUsed="1"/>
-    <w:lsdException w:name="HTML Typewriter" w:semiHidden="1" w:unhideWhenUsed="1"/>
-    <w:lsdException w:name="HTML Variable" w:semiHidden="1" w:unhideWhenUsed="1"/>
-    <w:lsdException w:name="Normal Table" w:semiHidden="1" w:unhideWhenUsed="1"/>
-    <w:lsdException w:name="annotation subject" w:semiHidden="1" w:unhideWhenUsed="1"/>
-    <w:lsdException w:name="No List" w:semiHidden="1" w:unhideWhenUsed="1"/>
-    <w:lsdException w:name="Outline List 1" w:semiHidden="1" w:unhideWhenUsed="1"/>
-    <w:lsdException w:name="Outline List 2" w:semiHidden="1" w:unhideWhenUsed="1"/>
-    <w:lsdException w:name="Outline List 3" w:semiHidden="1" w:unhideWhenUsed="1"/>
-    <w:lsdException w:name="Table Simple 1" w:semiHidden="1" w:unhideWhenUsed="1"/>
-    <w:lsdException w:name="Table Simple 2" w:semiHidden="1" w:unhideWhenUsed="1"/>
-    <w:lsdException w:name="Table Simple 3" w:semiHidden="1" w:unhideWhenUsed="1"/>
-    <w:lsdException w:name="Table Classic 1" w:semiHidden="1" w:unhideWhenUsed="1"/>
-    <w:lsdException w:name="Table Classic 2" w:semiHidden="1" w:unhideWhenUsed="1"/>
-    <w:lsdException w:name="Table Classic 3" w:semiHidden="1" w:unhideWhenUsed="1"/>
-    <w:lsdException w:name="Table Classic 4" w:semiHidden="1" w:unhideWhenUsed="1"/>
-    <w:lsdException w:name="Table Colorful 1" w:semiHidden="1" w:unhideWhenUsed="1"/>
-    <w:lsdException w:name="Table Colorful 2" w:semiHidden="1" w:unhideWhenUsed="1"/>
-    <w:lsdException w:name="Table Colorful 3" w:semiHidden="1" w:unhideWhenUsed="1"/>
-    <w:lsdException w:name="Table Columns 1" w:semiHidden="1" w:unhideWhenUsed="1"/>
-    <w:lsdException w:name="Table Columns 2" w:semiHidden="1" w:unhideWhenUsed="1"/>
-    <w:lsdException w:name="Table Columns 3" w:semiHidden="1" w:unhideWhenUsed="1"/>
-    <w:lsdException w:name="Table Columns 4" w:semiHidden="1" w:unhideWhenUsed="1"/>
-    <w:lsdException w:name="Table Columns 5" w:semiHidden="1" w:unhideWhenUsed="1"/>
-    <w:lsdException w:name="Table Grid 1" w:semiHidden="1" w:unhideWhenUsed="1"/>
-    <w:lsdException w:name="Table Grid 2" w:semiHidden="1" w:unhideWhenUsed="1"/>
-    <w:lsdException w:name="Table Grid 3" w:semiHidden="1" w:unhideWhenUsed="1"/>
-    <w:lsdException w:name="Table Grid 4" w:semiHidden="1" w:unhideWhenUsed="1"/>
-    <w:lsdException w:name="Table Grid 5" w:semiHidden="1" w:unhideWhenUsed="1"/>
-    <w:lsdException w:name="Table Grid 6" w:semiHidden="1" w:unhideWhenUsed="1"/>
-    <w:lsdException w:name="Table Grid 7" w:semiHidden="1" w:unhideWhenUsed="1"/>
-    <w:lsdException w:name="Table Grid 8" w:semiHidden="1" w:unhideWhenUsed="1"/>
-    <w:lsdException w:name="Table List 1" w:semiHidden="1" w:unhideWhenUsed="1"/>
-    <w:lsdException w:name="Table List 2" w:semiHidden="1" w:unhideWhenUsed="1"/>
-    <w:lsdException w:name="Table List 3" w:semiHidden="1" w:unhideWhenUsed="1"/>
-    <w:lsdException w:name="Table List 4" w:semiHidden="1" w:unhideWhenUsed="1"/>
-    <w:lsdException w:name="Table List 5" w:semiHidden="1" w:unhideWhenUsed="1"/>
-    <w:lsdException w:name="Table List 6" w:semiHidden="1" w:unhideWhenUsed="1"/>
-    <w:lsdException w:name="Table List 7" w:semiHidden="1" w:unhideWhenUsed="1"/>
-    <w:lsdException w:name="Table List 8" w:semiHidden="1" w:unhideWhenUsed="1"/>
-    <w:lsdException w:name="Table 3D effects 1" w:semiHidden="1" w:unhideWhenUsed="1"/>
-    <w:lsdException w:name="Table 3D effects 2" w:semiHidden="1" w:unhideWhenUsed="1"/>
-    <w:lsdException w:name="Table 3D effects 3" w:semiHidden="1" w:unhideWhenUsed="1"/>
-    <w:lsdException w:name="Table Contemporary" w:semiHidden="1" w:unhideWhenUsed="1"/>
-    <w:lsdException w:name="Table Elegant" w:semiHidden="1" w:unhideWhenUsed="1"/>
-    <w:lsdException w:name="Table Professional" w:semiHidden="1" w:unhideWhenUsed="1"/>
-    <w:lsdException w:name="Table Subtle 1" w:semiHidden="1" w:unhideWhenUsed="1"/>
-    <w:lsdException w:name="Table Subtle 2" w:semiHidden="1" w:unhideWhenUsed="1"/>
-    <w:lsdException w:name="Table Web 1" w:semiHidden="1" w:unhideWhenUsed="1"/>
-    <w:lsdException w:name="Table Web 2" w:semiHidden="1" w:unhideWhenUsed="1"/>
-    <w:lsdException w:name="Table Web 3" w:semiHidden="1" w:unhideWhenUsed="1"/>
-    <w:lsdException w:name="Balloon Text" w:semiHidden="1" w:unhideWhenUsed="1"/>
-    <w:lsdException w:name="Table Grid" w:uiPriority="59"/>
-    <w:lsdException w:name="Table Theme" w:semiHidden="1" w:unhideWhenUsed="1"/>
-    <w:lsdException w:name="Placeholder Text" w:semiHidden="1"/>
-    <w:lsdException w:name="No Spacing" w:uiPriority="1" w:qFormat="1"/>
-    <w:lsdException w:name="Light Shading" w:uiPriority="60"/>
-    <w:lsdException w:name="Light List" w:uiPriority="61"/>
-    <w:lsdException w:name="Light Grid" w:uiPriority="62"/>
-    <w:lsdException w:name="Medium Shading 1" w:uiPriority="63"/>
-    <w:lsdException w:name="Medium Shading 2" w:uiPriority="64"/>
-    <w:lsdException w:name="Medium List 1" w:uiPriority="65"/>
-    <w:lsdException w:name="Medium List 2" w:uiPriority="66"/>
-    <w:lsdException w:name="Medium Grid 1" w:uiPriority="67"/>
-    <w:lsdException w:name="Medium Grid 2" w:uiPriority="68"/>
-    <w:lsdException w:name="Medium Grid 3" w:uiPriority="69"/>
-    <w:lsdException w:name="Dark List" w:uiPriority="70"/>
-    <w:lsdException w:name="Colorful Shading" w:uiPriority="71"/>
-    <w:lsdException w:name="Colorful List" w:uiPriority="72"/>
-    <w:lsdException w:name="Colorful Grid" w:uiPriority="73"/>
-    <w:lsdException w:name="Light Shading Accent 1" w:uiPriority="60"/>
-    <w:lsdException w:name="Light List Accent 1" w:uiPriority="61"/>
-    <w:lsdException w:name="Light Grid Accent 1" w:uiPriority="62"/>
-    <w:lsdException w:name="Medium Shading 1 Accent 1" w:uiPriority="63"/>
-    <w:lsdException w:name="Medium Shading 2 Accent 1" w:uiPriority="64"/>
-    <w:lsdException w:name="Medium List 1 Accent 1" w:uiPriority="65"/>
-    <w:lsdException w:name="Revision" w:semiHidden="1"/>
-    <w:lsdException w:name="List Paragraph" w:uiPriority="34" w:qFormat="1"/>
-    <w:lsdException w:name="Quote" w:uiPriority="29" w:qFormat="1"/>
-    <w:lsdException w:name="Intense Quote" w:uiPriority="30" w:qFormat="1"/>
-    <w:lsdException w:name="Medium List 2 Accent 1" w:uiPriority="66"/>
-    <w:lsdException w:name="Medium Grid 1 Accent 1" w:uiPriority="67"/>
-    <w:lsdException w:name="Medium Grid 2 Accent 1" w:uiPriority="68"/>
-    <w:lsdException w:name="Medium Grid 3 Accent 1" w:uiPriority="69"/>
-    <w:lsdException w:name="Dark List Accent 1" w:uiPriority="70"/>
-    <w:lsdException w:name="Colorful Shading Accent 1" w:uiPriority="71"/>
-    <w:lsdException w:name="Colorful List Accent 1" w:uiPriority="72"/>
-    <w:lsdException w:name="Colorful Grid Accent 1" w:uiPriority="73"/>
-    <w:lsdException w:name="Light Shading Accent 2" w:uiPriority="60"/>
-    <w:lsdException w:name="Light List Accent 2" w:uiPriority="61"/>
-    <w:lsdException w:name="Light Grid Accent 2" w:uiPriority="62"/>
-    <w:lsdException w:name="Medium Shading 1 Accent 2" w:uiPriority="63"/>
-    <w:lsdException w:name="Medium Shading 2 Accent 2" w:uiPriority="64"/>
-    <w:lsdException w:name="Medium List 1 Accent 2" w:uiPriority="65"/>
-    <w:lsdException w:name="Medium List 2 Accent 2" w:uiPriority="66"/>
-    <w:lsdException w:name="Medium Grid 1 Accent 2" w:uiPriority="67"/>
-    <w:lsdException w:name="Medium Grid 2 Accent 2" w:uiPriority="68"/>
-    <w:lsdException w:name="Medium Grid 3 Accent 2" w:uiPriority="69"/>
-    <w:lsdException w:name="Dark List Accent 2" w:uiPriority="70"/>
-    <w:lsdException w:name="Colorful Shading Accent 2" w:uiPriority="71"/>
-    <w:lsdException w:name="Colorful List Accent 2" w:uiPriority="72"/>
-    <w:lsdException w:name="Colorful Grid Accent 2" w:uiPriority="73"/>
-    <w:lsdException w:name="Light Shading Accent 3" w:uiPriority="60"/>
-    <w:lsdException w:name="Light List Accent 3" w:uiPriority="61"/>
-    <w:lsdException w:name="Light Grid Accent 3" w:uiPriority="62"/>
-    <w:lsdException w:name="Medium Shading 1 Accent 3" w:uiPriority="63"/>
-    <w:lsdException w:name="Medium Shading 2 Accent 3" w:uiPriority="64"/>
-    <w:lsdException w:name="Medium List 1 Accent 3" w:uiPriority="65"/>
-    <w:lsdException w:name="Medium List 2 Accent 3" w:uiPriority="66"/>
-    <w:lsdException w:name="Medium Grid 1 Accent 3" w:uiPriority="67"/>
-    <w:lsdException w:name="Medium Grid 2 Accent 3" w:uiPriority="68"/>
-    <w:lsdException w:name="Medium Grid 3 Accent 3" w:uiPriority="69"/>
-    <w:lsdException w:name="Dark List Accent 3" w:uiPriority="70"/>
-    <w:lsdException w:name="Colorful Shading Accent 3" w:uiPriority="71"/>
-    <w:lsdException w:name="Colorful List Accent 3" w:uiPriority="72"/>
-    <w:lsdException w:name="Colorful Grid Accent 3" w:uiPriority="73"/>
-    <w:lsdException w:name="Light Shading Accent 4" w:uiPriority="60"/>
-    <w:lsdException w:name="Light List Accent 4" w:uiPriority="61"/>
-    <w:lsdException w:name="Light Grid Accent 4" w:uiPriority="62"/>
-    <w:lsdException w:name="Medium Shading 1 Accent 4" w:uiPriority="63"/>
-    <w:lsdException w:name="Medium Shading 2 Accent 4" w:uiPriority="64"/>
-    <w:lsdException w:name="Medium List 1 Accent 4" w:uiPriority="65"/>
-    <w:lsdException w:name="Medium List 2 Accent 4" w:uiPriority="66"/>
-    <w:lsdException w:name="Medium Grid 1 Accent 4" w:uiPriority="67"/>
-    <w:lsdException w:name="Medium Grid 2 Accent 4" w:uiPriority="68"/>
-    <w:lsdException w:name="Medium Grid 3 Accent 4" w:uiPriority="69"/>
-    <w:lsdException w:name="Dark List Accent 4" w:uiPriority="70"/>
-    <w:lsdException w:name="Colorful Shading Accent 4" w:uiPriority="71"/>
-    <w:lsdException w:name="Colorful List Accent 4" w:uiPriority="72"/>
-    <w:lsdException w:name="Colorful Grid Accent 4" w:uiPriority="73"/>
-    <w:lsdException w:name="Light Shading Accent 5" w:uiPriority="60"/>
-    <w:lsdException w:name="Light List Accent 5" w:uiPriority="61"/>
-    <w:lsdException w:name="Light Grid Accent 5" w:uiPriority="62"/>
-    <w:lsdException w:name="Medium Shading 1 Accent 5" w:uiPriority="63"/>
-    <w:lsdException w:name="Medium Shading 2 Accent 5" w:uiPriority="64"/>
-    <w:lsdException w:name="Medium List 1 Accent 5" w:uiPriority="65"/>
-    <w:lsdException w:name="Medium List 2 Accent 5" w:uiPriority="66"/>
-    <w:lsdException w:name="Medium Grid 1 Accent 5" w:uiPriority="67"/>
-    <w:lsdException w:name="Medium Grid 2 Accent 5" w:uiPriority="68"/>
-    <w:lsdException w:name="Medium Grid 3 Accent 5" w:uiPriority="69"/>
-    <w:lsdException w:name="Dark List Accent 5" w:uiPriority="70"/>
-    <w:lsdException w:name="Colorful Shading Accent 5" w:uiPriority="71"/>
-    <w:lsdException w:name="Colorful List Accent 5" w:uiPriority="72"/>
-    <w:lsdException w:name="Colorful Grid Accent 5" w:uiPriority="73"/>
-    <w:lsdException w:name="Light Shading Accent 6" w:uiPriority="60"/>
-    <w:lsdException w:name="Light List Accent 6" w:uiPriority="61"/>
-    <w:lsdException w:name="Light Grid Accent 6" w:uiPriority="62"/>
-    <w:lsdException w:name="Medium Shading 1 Accent 6" w:uiPriority="63"/>
-    <w:lsdException w:name="Medium Shading 2 Accent 6" w:uiPriority="64"/>
-    <w:lsdException w:name="Medium List 1 Accent 6" w:uiPriority="65"/>
-    <w:lsdException w:name="Medium List 2 Accent 6" w:uiPriority="66"/>
-    <w:lsdException w:name="Medium Grid 1 Accent 6" w:uiPriority="67"/>
-    <w:lsdException w:name="Medium Grid 2 Accent 6" w:uiPriority="68"/>
-    <w:lsdException w:name="Medium Grid 3 Accent 6" w:uiPriority="69"/>
-    <w:lsdException w:name="Dark List Accent 6" w:uiPriority="70"/>
-    <w:lsdException w:name="Colorful Shading Accent 6" w:uiPriority="71"/>
-    <w:lsdException w:name="Colorful List Accent 6" w:uiPriority="72"/>
-    <w:lsdException w:name="Colorful Grid Accent 6" w:uiPriority="73"/>
-    <w:lsdException w:name="Subtle Emphasis" w:uiPriority="19" w:qFormat="1"/>
-    <w:lsdException w:name="Intense Emphasis" w:uiPriority="21" w:qFormat="1"/>
-    <w:lsdException w:name="Subtle Reference" w:uiPriority="31" w:qFormat="1"/>
-    <w:lsdException w:name="Intense Reference" w:uiPriority="32" w:qFormat="1"/>
-    <w:lsdException w:name="Book Title" w:uiPriority="33" w:qFormat="1"/>
-    <w:lsdException w:name="Bibliography" w:semiHidden="1" w:uiPriority="37" w:unhideWhenUsed="1"/>
-    <w:lsdException w:name="TOC Heading" w:semiHidden="1" w:uiPriority="39" w:unhideWhenUsed="1" w:qFormat="1"/>
-    <w:lsdException w:name="Plain Table 1" w:uiPriority="41"/>
-    <w:lsdException w:name="Plain Table 2" w:uiPriority="42"/>
-    <w:lsdException w:name="Plain Table 3" w:uiPriority="43"/>
-    <w:lsdException w:name="Plain Table 4" w:uiPriority="44"/>
-    <w:lsdException w:name="Plain Table 5" w:uiPriority="45"/>
-    <w:lsdException w:name="Grid Table Light" w:uiPriority="40"/>
-    <w:lsdException w:name="Grid Table 1 Light" w:uiPriority="46"/>
-    <w:lsdException w:name="Grid Table 2" w:uiPriority="47"/>
-    <w:lsdException w:name="Grid Table 3" w:uiPriority="48"/>
-    <w:lsdException w:name="Grid Table 4" w:uiPriority="49"/>
-    <w:lsdException w:name="Grid Table 5 Dark" w:uiPriority="50"/>
-    <w:lsdException w:name="Grid Table 6 Colorful" w:uiPriority="51"/>
-    <w:lsdException w:name="Grid Table 7 Colorful" w:uiPriority="52"/>
-    <w:lsdException w:name="Grid Table 1 Light Accent 1" w:uiPriority="46"/>
-    <w:lsdException w:name="Grid Table 2 Accent 1" w:uiPriority="47"/>
-    <w:lsdException w:name="Grid Table 3 Accent 1" w:uiPriority="48"/>
-    <w:lsdException w:name="Grid Table 4 Accent 1" w:uiPriority="49"/>
-    <w:lsdException w:name="Grid Table 5 Dark Accent 1" w:uiPriority="50"/>
-    <w:lsdException w:name="Grid Table 6 Colorful Accent 1" w:uiPriority="51"/>
-    <w:lsdException w:name="Grid Table 7 Colorful Accent 1" w:uiPriority="52"/>
-    <w:lsdException w:name="Grid Table 1 Light Accent 2" w:uiPriority="46"/>
-    <w:lsdException w:name="Grid Table 2 Accent 2" w:uiPriority="47"/>
-    <w:lsdException w:name="Grid Table 3 Accent 2" w:uiPriority="48"/>
-    <w:lsdException w:name="Grid Table 4 Accent 2" w:uiPriority="49"/>
-    <w:lsdException w:name="Grid Table 5 Dark Accent 2" w:uiPriority="50"/>
-    <w:lsdException w:name="Grid Table 6 Colorful Accent 2" w:uiPriority="51"/>
-    <w:lsdException w:name="Grid Table 7 Colorful Accent 2" w:uiPriority="52"/>
-    <w:lsdException w:name="Grid Table 1 Light Accent 3" w:uiPriority="46"/>
-    <w:lsdException w:name="Grid Table 2 Accent 3" w:uiPriority="47"/>
-    <w:lsdException w:name="Grid Table 3 Accent 3" w:uiPriority="48"/>
-    <w:lsdException w:name="Grid Table 4 Accent 3" w:uiPriority="49"/>
-    <w:lsdException w:name="Grid Table 5 Dark Accent 3" w:uiPriority="50"/>
-    <w:lsdException w:name="Grid Table 6 Colorful Accent 3" w:uiPriority="51"/>
-    <w:lsdException w:name="Grid Table 7 Colorful Accent 3" w:uiPriority="52"/>
-    <w:lsdException w:name="Grid Table 1 Light Accent 4" w:uiPriority="46"/>
-    <w:lsdException w:name="Grid Table 2 Accent 4" w:uiPriority="47"/>
-    <w:lsdException w:name="Grid Table 3 Accent 4" w:uiPriority="48"/>
-    <w:lsdException w:name="Grid Table 4 Accent 4" w:uiPriority="49"/>
-    <w:lsdException w:name="Grid Table 5 Dark Accent 4" w:uiPriority="50"/>
-    <w:lsdException w:name="Grid Table 6 Colorful Accent 4" w:uiPriority="51"/>
-    <w:lsdException w:name="Grid Table 7 Colorful Accent 4" w:uiPriority="52"/>
-    <w:lsdException w:name="Grid Table 1 Light Accent 5" w:uiPriority="46"/>
-    <w:lsdException w:name="Grid Table 2 Accent 5" w:uiPriority="47"/>
-    <w:lsdException w:name="Grid Table 3 Accent 5" w:uiPriority="48"/>
-    <w:lsdException w:name="Grid Table 4 Accent 5" w:uiPriority="49"/>
-    <w:lsdException w:name="Grid Table 5 Dark Accent 5" w:uiPriority="50"/>
-    <w:lsdException w:name="Grid Table 6 Colorful Accent 5" w:uiPriority="51"/>
-    <w:lsdException w:name="Grid Table 7 Colorful Accent 5" w:uiPriority="52"/>
-    <w:lsdException w:name="Grid Table 1 Light Accent 6" w:uiPriority="46"/>
-    <w:lsdException w:name="Grid Table 2 Accent 6" w:uiPriority="47"/>
-    <w:lsdException w:name="Grid Table 3 Accent 6" w:uiPriority="48"/>
-    <w:lsdException w:name="Grid Table 4 Accent 6" w:uiPriority="49"/>
-    <w:lsdException w:name="Grid Table 5 Dark Accent 6" w:uiPriority="50"/>
-    <w:lsdException w:name="Grid Table 6 Colorful Accent 6" w:uiPriority="51"/>
-    <w:lsdException w:name="Grid Table 7 Colorful Accent 6" w:uiPriority="52"/>
-    <w:lsdException w:name="List Table 1 Light" w:uiPriority="46"/>
-    <w:lsdException w:name="List Table 2" w:uiPriority="47"/>
-    <w:lsdException w:name="List Table 3" w:uiPriority="48"/>
-    <w:lsdException w:name="List Table 4" w:uiPriority="49"/>
-    <w:lsdException w:name="List Table 5 Dark" w:uiPriority="50"/>
-    <w:lsdException w:name="List Table 6 Colorful" w:uiPriority="51"/>
-    <w:lsdException w:name="List Table 7 Colorful" w:uiPriority="52"/>
-    <w:lsdException w:name="List Table 1 Light Accent 1" w:uiPriority="46"/>
-    <w:lsdException w:name="List Table 2 Accent 1" w:uiPriority="47"/>
-    <w:lsdException w:name="List Table 3 Accent 1" w:uiPriority="48"/>
-    <w:lsdException w:name="List Table 4 Accent 1" w:uiPriority="49"/>
-    <w:lsdException w:name="List Table 5 Dark Accent 1" w:uiPriority="50"/>
-    <w:lsdException w:name="List Table 6 Colorful Accent 1" w:uiPriority="51"/>
-    <w:lsdException w:name="List Table 7 Colorful Accent 1" w:uiPriority="52"/>
-    <w:lsdException w:name="List Table 1 Light Accent 2" w:uiPriority="46"/>
-    <w:lsdException w:name="List Table 2 Accent 2" w:uiPriority="47"/>
-    <w:lsdException w:name="List Table 3 Accent 2" w:uiPriority="48"/>
-    <w:lsdException w:name="List Table 4 Accent 2" w:uiPriority="49"/>
-    <w:lsdException w:name="List Table 5 Dark Accent 2" w:uiPriority="50"/>
-    <w:lsdException w:name="List Table 6 Colorful Accent 2" w:uiPriority="51"/>
-    <w:lsdException w:name="List Table 7 Colorful Accent 2" w:uiPriority="52"/>
-    <w:lsdException w:name="List Table 1 Light Accent 3" w:uiPriority="46"/>
-    <w:lsdException w:name="List Table 2 Accent 3" w:uiPriority="47"/>
-    <w:lsdException w:name="List Table 3 Accent 3" w:uiPriority="48"/>
-    <w:lsdException w:name="List Table 4 Accent 3" w:uiPriority="49"/>
-    <w:lsdException w:name="List Table 5 Dark Accent 3" w:uiPriority="50"/>
-    <w:lsdException w:name="List Table 6 Colorful Accent 3" w:uiPriority="51"/>
-    <w:lsdException w:name="List Table 7 Colorful Accent 3" w:uiPriority="52"/>
-    <w:lsdException w:name="List Table 1 Light Accent 4" w:uiPriority="46"/>
-    <w:lsdException w:name="List Table 2 Accent 4" w:uiPriority="47"/>
-    <w:lsdException w:name="List Table 3 Accent 4" w:uiPriority="48"/>
-    <w:lsdException w:name="List Table 4 Accent 4" w:uiPriority="49"/>
-    <w:lsdException w:name="List Table 5 Dark Accent 4" w:uiPriority="50"/>
-    <w:lsdException w:name="List Table 6 Colorful Accent 4" w:uiPriority="51"/>
-    <w:lsdException w:name="List Table 7 Colorful Accent 4" w:uiPriority="52"/>
-    <w:lsdException w:name="List Table 1 Light Accent 5" w:uiPriority="46"/>
-    <w:lsdException w:name="List Table 2 Accent 5" w:uiPriority="47"/>
-    <w:lsdException w:name="List Table 3 Accent 5" w:uiPriority="48"/>
-    <w:lsdException w:name="List Table 4 Accent 5" w:uiPriority="49"/>
-    <w:lsdException w:name="List Table 5 Dark Accent 5" w:uiPriority="50"/>
-    <w:lsdException w:name="List Table 6 Colorful Accent 5" w:uiPriority="51"/>
-    <w:lsdException w:name="List Table 7 Colorful Accent 5" w:uiPriority="52"/>
-    <w:lsdException w:name="List Table 1 Light Accent 6" w:uiPriority="46"/>
-    <w:lsdException w:name="List Table 2 Accent 6" w:uiPriority="47"/>
-    <w:lsdException w:name="List Table 3 Accent 6" w:uiPriority="48"/>
-    <w:lsdException w:name="List Table 4 Accent 6" w:uiPriority="49"/>
-    <w:lsdException w:name="List Table 5 Dark Accent 6" w:uiPriority="50"/>
-    <w:lsdException w:name="List Table 6 Colorful Accent 6" w:uiPriority="51"/>
-    <w:lsdException w:name="List Table 7 Colorful Accent 6" w:uiPriority="52"/>
+  <w:latentStyles w:defLockedState="0" w:defUIPriority="99" w:defSemiHidden="1" w:defUnhideWhenUsed="1" w:defQFormat="0" w:count="267">
+    <w:lsdException w:name="Normal" w:semiHidden="0" w:uiPriority="0" w:unhideWhenUsed="0" w:qFormat="1"/>
+    <w:lsdException w:name="heading 1" w:semiHidden="0" w:uiPriority="0" w:unhideWhenUsed="0" w:qFormat="1"/>
+    <w:lsdException w:name="heading 2" w:semiHidden="0" w:uiPriority="0" w:unhideWhenUsed="0" w:qFormat="1"/>
+    <w:lsdException w:name="heading 3" w:semiHidden="0" w:uiPriority="0" w:unhideWhenUsed="0" w:qFormat="1"/>
+    <w:lsdException w:name="heading 4" w:uiPriority="9" w:qFormat="1"/>
+    <w:lsdException w:name="heading 5" w:semiHidden="0" w:uiPriority="0" w:unhideWhenUsed="0" w:qFormat="1"/>
+    <w:lsdException w:name="heading 6" w:uiPriority="9" w:qFormat="1"/>
+    <w:lsdException w:name="heading 7" w:uiPriority="9" w:qFormat="1"/>
+    <w:lsdException w:name="heading 8" w:semiHidden="0" w:uiPriority="0" w:unhideWhenUsed="0" w:qFormat="1"/>
+    <w:lsdException w:name="heading 9" w:uiPriority="9" w:qFormat="1"/>
+    <w:lsdException w:name="toc 1" w:uiPriority="39"/>
+    <w:lsdException w:name="toc 2" w:uiPriority="39"/>
+    <w:lsdException w:name="toc 3" w:uiPriority="39"/>
+    <w:lsdException w:name="toc 4" w:uiPriority="39"/>
+    <w:lsdException w:name="toc 5" w:uiPriority="39"/>
+    <w:lsdException w:name="toc 6" w:uiPriority="39"/>
+    <w:lsdException w:name="toc 7" w:uiPriority="39"/>
+    <w:lsdException w:name="toc 8" w:uiPriority="39"/>
+    <w:lsdException w:name="toc 9" w:uiPriority="39"/>
+    <w:lsdException w:name="caption" w:uiPriority="35" w:qFormat="1"/>
+    <w:lsdException w:name="Title" w:semiHidden="0" w:uiPriority="10" w:unhideWhenUsed="0" w:qFormat="1"/>
+    <w:lsdException w:name="Default Paragraph Font" w:uiPriority="1"/>
+    <w:lsdException w:name="Body Text" w:uiPriority="0"/>
+    <w:lsdException w:name="Subtitle" w:semiHidden="0" w:uiPriority="11" w:unhideWhenUsed="0" w:qFormat="1"/>
+    <w:lsdException w:name="Strong" w:semiHidden="0" w:uiPriority="22" w:unhideWhenUsed="0" w:qFormat="1"/>
+    <w:lsdException w:name="Emphasis" w:semiHidden="0" w:uiPriority="20" w:unhideWhenUsed="0" w:qFormat="1"/>
+    <w:lsdException w:name="Table Grid" w:semiHidden="0" w:uiPriority="59" w:unhideWhenUsed="0"/>
+    <w:lsdException w:name="Placeholder Text" w:unhideWhenUsed="0"/>
+    <w:lsdException w:name="No Spacing" w:semiHidden="0" w:uiPriority="1" w:unhideWhenUsed="0" w:qFormat="1"/>
+    <w:lsdException w:name="Light Shading" w:semiHidden="0" w:uiPriority="60" w:unhideWhenUsed="0"/>
+    <w:lsdException w:name="Light List" w:semiHidden="0" w:uiPriority="61" w:unhideWhenUsed="0"/>
+    <w:lsdException w:name="Light Grid" w:semiHidden="0" w:uiPriority="62" w:unhideWhenUsed="0"/>
+    <w:lsdException w:name="Medium Shading 1" w:semiHidden="0" w:uiPriority="63" w:unhideWhenUsed="0"/>
+    <w:lsdException w:name="Medium Shading 2" w:semiHidden="0" w:uiPriority="64" w:unhideWhenUsed="0"/>
+    <w:lsdException w:name="Medium List 1" w:semiHidden="0" w:uiPriority="65" w:unhideWhenUsed="0"/>
+    <w:lsdException w:name="Medium List 2" w:semiHidden="0" w:uiPriority="66" w:unhideWhenUsed="0"/>
+    <w:lsdException w:name="Medium Grid 1" w:semiHidden="0" w:uiPriority="67" w:unhideWhenUsed="0"/>
+    <w:lsdException w:name="Medium Grid 2" w:semiHidden="0" w:uiPriority="68" w:unhideWhenUsed="0"/>
+    <w:lsdException w:name="Medium Grid 3" w:semiHidden="0" w:uiPriority="69" w:unhideWhenUsed="0"/>
+    <w:lsdException w:name="Dark List" w:semiHidden="0" w:uiPriority="70" w:unhideWhenUsed="0"/>
+    <w:lsdException w:name="Colorful Shading" w:semiHidden="0" w:uiPriority="71" w:unhideWhenUsed="0"/>
+    <w:lsdException w:name="Colorful List" w:semiHidden="0" w:uiPriority="72" w:unhideWhenUsed="0"/>
+    <w:lsdException w:name="Colorful Grid" w:semiHidden="0" w:uiPriority="73" w:unhideWhenUsed="0"/>
+    <w:lsdException w:name="Light Shading Accent 1" w:semiHidden="0" w:uiPriority="60" w:unhideWhenUsed="0"/>
+    <w:lsdException w:name="Light List Accent 1" w:semiHidden="0" w:uiPriority="61" w:unhideWhenUsed="0"/>
+    <w:lsdException w:name="Light Grid Accent 1" w:semiHidden="0" w:uiPriority="62" w:unhideWhenUsed="0"/>
+    <w:lsdException w:name="Medium Shading 1 Accent 1" w:semiHidden="0" w:uiPriority="63" w:unhideWhenUsed="0"/>
+    <w:lsdException w:name="Medium Shading 2 Accent 1" w:semiHidden="0" w:uiPriority="64" w:unhideWhenUsed="0"/>
+    <w:lsdException w:name="Medium List 1 Accent 1" w:semiHidden="0" w:uiPriority="65" w:unhideWhenUsed="0"/>
+    <w:lsdException w:name="Revision" w:unhideWhenUsed="0"/>
+    <w:lsdException w:name="List Paragraph" w:semiHidden="0" w:uiPriority="34" w:unhideWhenUsed="0" w:qFormat="1"/>
+    <w:lsdException w:name="Quote" w:semiHidden="0" w:uiPriority="29" w:unhideWhenUsed="0" w:qFormat="1"/>
+    <w:lsdException w:name="Intense Quote" w:semiHidden="0" w:uiPriority="30" w:unhideWhenUsed="0" w:qFormat="1"/>
+    <w:lsdException w:name="Medium List 2 Accent 1" w:semiHidden="0" w:uiPriority="66" w:unhideWhenUsed="0"/>
+    <w:lsdException w:name="Medium Grid 1 Accent 1" w:semiHidden="0" w:uiPriority="67" w:unhideWhenUsed="0"/>
+    <w:lsdException w:name="Medium Grid 2 Accent 1" w:semiHidden="0" w:uiPriority="68" w:unhideWhenUsed="0"/>
+    <w:lsdException w:name="Medium Grid 3 Accent 1" w:semiHidden="0" w:uiPriority="69" w:unhideWhenUsed="0"/>
+    <w:lsdException w:name="Dark List Accent 1" w:semiHidden="0" w:uiPriority="70" w:unhideWhenUsed="0"/>
+    <w:lsdException w:name="Colorful Shading Accent 1" w:semiHidden="0" w:uiPriority="71" w:unhideWhenUsed="0"/>
+    <w:lsdException w:name="Colorful List Accent 1" w:semiHidden="0" w:uiPriority="72" w:unhideWhenUsed="0"/>
+    <w:lsdException w:name="Colorful Grid Accent 1" w:semiHidden="0" w:uiPriority="73" w:unhideWhenUsed="0"/>
+    <w:lsdException w:name="Light Shading Accent 2" w:semiHidden="0" w:uiPriority="60" w:unhideWhenUsed="0"/>
+    <w:lsdException w:name="Light List Accent 2" w:semiHidden="0" w:uiPriority="61" w:unhideWhenUsed="0"/>
+    <w:lsdException w:name="Light Grid Accent 2" w:semiHidden="0" w:uiPriority="62" w:unhideWhenUsed="0"/>
+    <w:lsdException w:name="Medium Shading 1 Accent 2" w:semiHidden="0" w:uiPriority="63" w:unhideWhenUsed="0"/>
+    <w:lsdException w:name="Medium Shading 2 Accent 2" w:semiHidden="0" w:uiPriority="64" w:unhideWhenUsed="0"/>
+    <w:lsdException w:name="Medium List 1 Accent 2" w:semiHidden="0" w:uiPriority="65" w:unhideWhenUsed="0"/>
+    <w:lsdException w:name="Medium List 2 Accent 2" w:semiHidden="0" w:uiPriority="66" w:unhideWhenUsed="0"/>
+    <w:lsdException w:name="Medium Grid 1 Accent 2" w:semiHidden="0" w:uiPriority="67" w:unhideWhenUsed="0"/>
+    <w:lsdException w:name="Medium Grid 2 Accent 2" w:semiHidden="0" w:uiPriority="68" w:unhideWhenUsed="0"/>
+    <w:lsdException w:name="Medium Grid 3 Accent 2" w:semiHidden="0" w:uiPriority="69" w:unhideWhenUsed="0"/>
+    <w:lsdException w:name="Dark List Accent 2" w:semiHidden="0" w:uiPriority="70" w:unhideWhenUsed="0"/>
+    <w:lsdException w:name="Colorful Shading Accent 2" w:semiHidden="0" w:uiPriority="71" w:unhideWhenUsed="0"/>
+    <w:lsdException w:name="Colorful List Accent 2" w:semiHidden="0" w:uiPriority="72" w:unhideWhenUsed="0"/>
+    <w:lsdException w:name="Colorful Grid Accent 2" w:semiHidden="0" w:uiPriority="73" w:unhideWhenUsed="0"/>
+    <w:lsdException w:name="Light Shading Accent 3" w:semiHidden="0" w:uiPriority="60" w:unhideWhenUsed="0"/>
+    <w:lsdException w:name="Light List Accent 3" w:semiHidden="0" w:uiPriority="61" w:unhideWhenUsed="0"/>
+    <w:lsdException w:name="Light Grid Accent 3" w:semiHidden="0" w:uiPriority="62" w:unhideWhenUsed="0"/>
+    <w:lsdException w:name="Medium Shading 1 Accent 3" w:semiHidden="0" w:uiPriority="63" w:unhideWhenUsed="0"/>
+    <w:lsdException w:name="Medium Shading 2 Accent 3" w:semiHidden="0" w:uiPriority="64" w:unhideWhenUsed="0"/>
+    <w:lsdException w:name="Medium List 1 Accent 3" w:semiHidden="0" w:uiPriority="65" w:unhideWhenUsed="0"/>
+    <w:lsdException w:name="Medium List 2 Accent 3" w:semiHidden="0" w:uiPriority="66" w:unhideWhenUsed="0"/>
+    <w:lsdException w:name="Medium Grid 1 Accent 3" w:semiHidden="0" w:uiPriority="67" w:unhideWhenUsed="0"/>
+    <w:lsdException w:name="Medium Grid 2 Accent 3" w:semiHidden="0" w:uiPriority="68" w:unhideWhenUsed="0"/>
+    <w:lsdException w:name="Medium Grid 3 Accent 3" w:semiHidden="0" w:uiPriority="69" w:unhideWhenUsed="0"/>
+    <w:lsdException w:name="Dark List Accent 3" w:semiHidden="0" w:uiPriority="70" w:unhideWhenUsed="0"/>
+    <w:lsdException w:name="Colorful Shading Accent 3" w:semiHidden="0" w:uiPriority="71" w:unhideWhenUsed="0"/>
+    <w:lsdException w:name="Colorful List Accent 3" w:semiHidden="0" w:uiPriority="72" w:unhideWhenUsed="0"/>
+    <w:lsdException w:name="Colorful Grid Accent 3" w:semiHidden="0" w:uiPriority="73" w:unhideWhenUsed="0"/>
+    <w:lsdException w:name="Light Shading Accent 4" w:semiHidden="0" w:uiPriority="60" w:unhideWhenUsed="0"/>
+    <w:lsdException w:name="Light List Accent 4" w:semiHidden="0" w:uiPriority="61" w:unhideWhenUsed="0"/>
+    <w:lsdException w:name="Light Grid Accent 4" w:semiHidden="0" w:uiPriority="62" w:unhideWhenUsed="0"/>
+    <w:lsdException w:name="Medium Shading 1 Accent 4" w:semiHidden="0" w:uiPriority="63" w:unhideWhenUsed="0"/>
+    <w:lsdException w:name="Medium Shading 2 Accent 4" w:semiHidden="0" w:uiPriority="64" w:unhideWhenUsed="0"/>
+    <w:lsdException w:name="Medium List 1 Accent 4" w:semiHidden="0" w:uiPriority="65" w:unhideWhenUsed="0"/>
+    <w:lsdException w:name="Medium List 2 Accent 4" w:semiHidden="0" w:uiPriority="66" w:unhideWhenUsed="0"/>
+    <w:lsdException w:name="Medium Grid 1 Accent 4" w:semiHidden="0" w:uiPriority="67" w:unhideWhenUsed="0"/>
+    <w:lsdException w:name="Medium Grid 2 Accent 4" w:semiHidden="0" w:uiPriority="68" w:unhideWhenUsed="0"/>
+    <w:lsdException w:name="Medium Grid 3 Accent 4" w:semiHidden="0" w:uiPriority="69" w:unhideWhenUsed="0"/>
+    <w:lsdException w:name="Dark List Accent 4" w:semiHidden="0" w:uiPriority="70" w:unhideWhenUsed="0"/>
+    <w:lsdException w:name="Colorful Shading Accent 4" w:semiHidden="0" w:uiPriority="71" w:unhideWhenUsed="0"/>
+    <w:lsdException w:name="Colorful List Accent 4" w:semiHidden="0" w:uiPriority="72" w:unhideWhenUsed="0"/>
+    <w:lsdException w:name="Colorful Grid Accent 4" w:semiHidden="0" w:uiPriority="73" w:unhideWhenUsed="0"/>
+    <w:lsdException w:name="Light Shading Accent 5" w:semiHidden="0" w:uiPriority="60" w:unhideWhenUsed="0"/>
+    <w:lsdException w:name="Light List Accent 5" w:semiHidden="0" w:uiPriority="61" w:unhideWhenUsed="0"/>
+    <w:lsdException w:name="Light Grid Accent 5" w:semiHidden="0" w:uiPriority="62" w:unhideWhenUsed="0"/>
+    <w:lsdException w:name="Medium Shading 1 Accent 5" w:semiHidden="0" w:uiPriority="63" w:unhideWhenUsed="0"/>
+    <w:lsdException w:name="Medium Shading 2 Accent 5" w:semiHidden="0" w:uiPriority="64" w:unhideWhenUsed="0"/>
+    <w:lsdException w:name="Medium List 1 Accent 5" w:semiHidden="0" w:uiPriority="65" w:unhideWhenUsed="0"/>
+    <w:lsdException w:name="Medium List 2 Accent 5" w:semiHidden="0" w:uiPriority="66" w:unhideWhenUsed="0"/>
+    <w:lsdException w:name="Medium Grid 1 Accent 5" w:semiHidden="0" w:uiPriority="67" w:unhideWhenUsed="0"/>
+    <w:lsdException w:name="Medium Grid 2 Accent 5" w:semiHidden="0" w:uiPriority="68" w:unhideWhenUsed="0"/>
+    <w:lsdException w:name="Medium Grid 3 Accent 5" w:semiHidden="0" w:uiPriority="69" w:unhideWhenUsed="0"/>
+    <w:lsdException w:name="Dark List Accent 5" w:semiHidden="0" w:uiPriority="70" w:unhideWhenUsed="0"/>
+    <w:lsdException w:name="Colorful Shading Accent 5" w:semiHidden="0" w:uiPriority="71" w:unhideWhenUsed="0"/>
+    <w:lsdException w:name="Colorful List Accent 5" w:semiHidden="0" w:uiPriority="72" w:unhideWhenUsed="0"/>
+    <w:lsdException w:name="Colorful Grid Accent 5" w:semiHidden="0" w:uiPriority="73" w:unhideWhenUsed="0"/>
+    <w:lsdException w:name="Light Shading Accent 6" w:semiHidden="0" w:uiPriority="60" w:unhideWhenUsed="0"/>
+    <w:lsdException w:name="Light List Accent 6" w:semiHidden="0" w:uiPriority="61" w:unhideWhenUsed="0"/>
+    <w:lsdException w:name="Light Grid Accent 6" w:semiHidden="0" w:uiPriority="62" w:unhideWhenUsed="0"/>
+    <w:lsdException w:name="Medium Shading 1 Accent 6" w:semiHidden="0" w:uiPriority="63" w:unhideWhenUsed="0"/>
+    <w:lsdException w:name="Medium Shading 2 Accent 6" w:semiHidden="0" w:uiPriority="64" w:unhideWhenUsed="0"/>
+    <w:lsdException w:name="Medium List 1 Accent 6" w:semiHidden="0" w:uiPriority="65" w:unhideWhenUsed="0"/>
+    <w:lsdException w:name="Medium List 2 Accent 6" w:semiHidden="0" w:uiPriority="66" w:unhideWhenUsed="0"/>
+    <w:lsdException w:name="Medium Grid 1 Accent 6" w:semiHidden="0" w:uiPriority="67" w:unhideWhenUsed="0"/>
+    <w:lsdException w:name="Medium Grid 2 Accent 6" w:semiHidden="0" w:uiPriority="68" w:unhideWhenUsed="0"/>
+    <w:lsdException w:name="Medium Grid 3 Accent 6" w:semiHidden="0" w:uiPriority="69" w:unhideWhenUsed="0"/>
+    <w:lsdException w:name="Dark List Accent 6" w:semiHidden="0" w:uiPriority="70" w:unhideWhenUsed="0"/>
+    <w:lsdException w:name="Colorful Shading Accent 6" w:semiHidden="0" w:uiPriority="71" w:unhideWhenUsed="0"/>
+    <w:lsdException w:name="Colorful List Accent 6" w:semiHidden="0" w:uiPriority="72" w:unhideWhenUsed="0"/>
+    <w:lsdException w:name="Colorful Grid Accent 6" w:semiHidden="0" w:uiPriority="73" w:unhideWhenUsed="0"/>
+    <w:lsdException w:name="Subtle Emphasis" w:semiHidden="0" w:uiPriority="19" w:unhideWhenUsed="0" w:qFormat="1"/>
+    <w:lsdException w:name="Intense Emphasis" w:semiHidden="0" w:uiPriority="21" w:unhideWhenUsed="0" w:qFormat="1"/>
+    <w:lsdException w:name="Subtle Reference" w:semiHidden="0" w:uiPriority="31" w:unhideWhenUsed="0" w:qFormat="1"/>
+    <w:lsdException w:name="Intense Reference" w:semiHidden="0" w:uiPriority="32" w:unhideWhenUsed="0" w:qFormat="1"/>
+    <w:lsdException w:name="Book Title" w:semiHidden="0" w:uiPriority="33" w:unhideWhenUsed="0" w:qFormat="1"/>
+    <w:lsdException w:name="Bibliography" w:uiPriority="37"/>
+    <w:lsdException w:name="TOC Heading" w:uiPriority="39" w:qFormat="1"/>
   </w:latentStyles>
   <w:style w:type="paragraph" w:default="1" w:styleId="Normalny">
     <w:name w:val="Normal"/>
@@ -2101,6 +1909,7 @@
     <w:uiPriority w:val="99"/>
     <w:semiHidden/>
     <w:unhideWhenUsed/>
+    <w:qFormat/>
     <w:tblPr>
       <w:tblInd w:w="0" w:type="dxa"/>
       <w:tblCellMar>
@@ -3640,6 +3449,7 @@
     <w:uiPriority w:val="59"/>
     <w:rsid w:val="00D97535"/>
     <w:tblPr>
+      <w:tblInd w:w="0" w:type="dxa"/>
       <w:tblBorders>
         <w:top w:val="single" w:sz="4" w:space="0" w:color="auto"/>
         <w:left w:val="single" w:sz="4" w:space="0" w:color="auto"/>
@@ -3648,6 +3458,12 @@
         <w:insideH w:val="single" w:sz="4" w:space="0" w:color="auto"/>
         <w:insideV w:val="single" w:sz="4" w:space="0" w:color="auto"/>
       </w:tblBorders>
+      <w:tblCellMar>
+        <w:top w:w="0" w:type="dxa"/>
+        <w:left w:w="108" w:type="dxa"/>
+        <w:bottom w:w="0" w:type="dxa"/>
+        <w:right w:w="108" w:type="dxa"/>
+      </w:tblCellMar>
     </w:tblPr>
   </w:style>
   <w:style w:type="character" w:customStyle="1" w:styleId="Nagwek1Znak">
@@ -4302,13 +4118,36 @@
 </file>
 
 <file path=customXml/itemProps2.xml><?xml version="1.0" encoding="utf-8"?>
-<ds:datastoreItem xmlns:ds="http://schemas.openxmlformats.org/officeDocument/2006/customXml" ds:itemID="{4B5F8859-C51C-45A4-9B88-07C75BC17986}"/>
+<ds:datastoreItem xmlns:ds="http://schemas.openxmlformats.org/officeDocument/2006/customXml" ds:itemID="{4B5F8859-C51C-45A4-9B88-07C75BC17986}">
+  <ds:schemaRefs>
+    <ds:schemaRef ds:uri="http://schemas.microsoft.com/office/2006/metadata/contentType"/>
+    <ds:schemaRef ds:uri="http://schemas.microsoft.com/office/2006/metadata/properties/metaAttributes"/>
+    <ds:schemaRef ds:uri="http://www.w3.org/2001/XMLSchema"/>
+    <ds:schemaRef ds:uri="http://schemas.microsoft.com/office/2006/metadata/properties"/>
+    <ds:schemaRef ds:uri="cc2294aa-3c63-4716-9cb5-f6147575731b"/>
+    <ds:schemaRef ds:uri="http://schemas.microsoft.com/office/2006/documentManagement/types"/>
+    <ds:schemaRef ds:uri="http://schemas.microsoft.com/office/infopath/2007/PartnerControls"/>
+    <ds:schemaRef ds:uri="http://schemas.openxmlformats.org/package/2006/metadata/core-properties"/>
+    <ds:schemaRef ds:uri="http://purl.org/dc/elements/1.1/"/>
+    <ds:schemaRef ds:uri="http://purl.org/dc/terms/"/>
+    <ds:schemaRef ds:uri="http://schemas.microsoft.com/internal/obd"/>
+  </ds:schemaRefs>
+</ds:datastoreItem>
 </file>
 
 <file path=customXml/itemProps3.xml><?xml version="1.0" encoding="utf-8"?>
-<ds:datastoreItem xmlns:ds="http://schemas.openxmlformats.org/officeDocument/2006/customXml" ds:itemID="{4D4037DA-E241-4729-A7BD-0D96BE56A726}"/>
+<ds:datastoreItem xmlns:ds="http://schemas.openxmlformats.org/officeDocument/2006/customXml" ds:itemID="{4D4037DA-E241-4729-A7BD-0D96BE56A726}">
+  <ds:schemaRefs>
+    <ds:schemaRef ds:uri="http://schemas.microsoft.com/sharepoint/v3/contenttype/forms"/>
+  </ds:schemaRefs>
+</ds:datastoreItem>
 </file>
 
 <file path=customXml/itemProps4.xml><?xml version="1.0" encoding="utf-8"?>
-<ds:datastoreItem xmlns:ds="http://schemas.openxmlformats.org/officeDocument/2006/customXml" ds:itemID="{6A98FC1A-D4E4-44C2-B3A9-6B5F551A8B94}"/>
+<ds:datastoreItem xmlns:ds="http://schemas.openxmlformats.org/officeDocument/2006/customXml" ds:itemID="{6A98FC1A-D4E4-44C2-B3A9-6B5F551A8B94}">
+  <ds:schemaRefs>
+    <ds:schemaRef ds:uri="http://schemas.microsoft.com/office/2006/metadata/properties"/>
+    <ds:schemaRef ds:uri="http://schemas.microsoft.com/office/infopath/2007/PartnerControls"/>
+  </ds:schemaRefs>
+</ds:datastoreItem>
 </file>
</xml_diff>